<commit_message>
Refait les questions sur la partie forwarding
</commit_message>
<xml_diff>
--- a/Pipeline Partie2 - Réponse aux questions.docx
+++ b/Pipeline Partie2 - Réponse aux questions.docx
@@ -692,9 +692,72 @@
           <w:szCs w:val="28"/>
           <w:lang w:val="fr-FR"/>
         </w:rPr>
-        <w:t xml:space="preserve">Romuald </w:t>
-      </w:r>
-      <w:proofErr w:type="spellStart"/>
+        <w:t>Romuald Mosqueron</w:t>
+      </w:r>
+      <w:r>
+        <w:rPr>
+          <w:rStyle w:val="eop"/>
+          <w:rFonts w:ascii="Open Sans" w:eastAsiaTheme="majorEastAsia" w:hAnsi="Open Sans" w:cs="Open Sans"/>
+          <w:sz w:val="28"/>
+          <w:szCs w:val="28"/>
+          <w:lang w:val="fr-FR"/>
+        </w:rPr>
+        <w:t> </w:t>
+      </w:r>
+    </w:p>
+    <w:p>
+      <w:pPr>
+        <w:pStyle w:val="paragraph"/>
+        <w:spacing w:before="0" w:beforeAutospacing="0" w:after="0" w:afterAutospacing="0"/>
+        <w:ind w:left="1935" w:hanging="1935"/>
+        <w:textAlignment w:val="baseline"/>
+        <w:rPr>
+          <w:rFonts w:ascii="Open Sans" w:hAnsi="Open Sans" w:cs="Open Sans"/>
+          <w:sz w:val="18"/>
+          <w:szCs w:val="18"/>
+          <w:lang w:val="fr-FR"/>
+        </w:rPr>
+      </w:pPr>
+      <w:r>
+        <w:rPr>
+          <w:rStyle w:val="normaltextrun"/>
+          <w:rFonts w:ascii="Open Sans" w:hAnsi="Open Sans" w:cs="Open Sans"/>
+          <w:sz w:val="28"/>
+          <w:szCs w:val="28"/>
+          <w:lang w:val="fr-FR"/>
+        </w:rPr>
+        <w:t>Assistant</w:t>
+      </w:r>
+      <w:r>
+        <w:rPr>
+          <w:rStyle w:val="normaltextrun"/>
+          <w:rFonts w:ascii="Arial" w:hAnsi="Arial" w:cs="Arial"/>
+          <w:sz w:val="28"/>
+          <w:szCs w:val="28"/>
+          <w:lang w:val="fr-FR"/>
+        </w:rPr>
+        <w:t> </w:t>
+      </w:r>
+      <w:r>
+        <w:rPr>
+          <w:rStyle w:val="normaltextrun"/>
+          <w:rFonts w:ascii="Open Sans" w:hAnsi="Open Sans" w:cs="Open Sans"/>
+          <w:sz w:val="28"/>
+          <w:szCs w:val="28"/>
+          <w:lang w:val="fr-FR"/>
+        </w:rPr>
+        <w:t>:</w:t>
+      </w:r>
+      <w:r>
+        <w:rPr>
+          <w:rStyle w:val="tabchar"/>
+          <w:rFonts w:ascii="Open Sans" w:hAnsi="Open Sans" w:cs="Open Sans"/>
+          <w:sz w:val="28"/>
+          <w:szCs w:val="28"/>
+          <w:lang w:val="fr-FR"/>
+        </w:rPr>
+        <w:tab/>
+      </w:r>
       <w:r>
         <w:rPr>
           <w:rStyle w:val="normaltextrun"/>
@@ -705,9 +768,8 @@
           <w:szCs w:val="28"/>
           <w:lang w:val="fr-FR"/>
         </w:rPr>
-        <w:t>Mosqueron</w:t>
-      </w:r>
-      <w:proofErr w:type="spellEnd"/>
+        <w:t>Mike Meury</w:t>
+      </w:r>
       <w:r>
         <w:rPr>
           <w:rStyle w:val="eop"/>
@@ -734,33 +796,37 @@
       </w:pPr>
       <w:r>
         <w:rPr>
+          <w:rStyle w:val="eop"/>
+          <w:rFonts w:ascii="Open Sans" w:eastAsiaTheme="majorEastAsia" w:hAnsi="Open Sans" w:cs="Open Sans"/>
+          <w:sz w:val="28"/>
+          <w:szCs w:val="28"/>
+          <w:lang w:val="fr-FR"/>
+        </w:rPr>
+        <w:t> </w:t>
+      </w:r>
+    </w:p>
+    <w:p>
+      <w:pPr>
+        <w:pStyle w:val="paragraph"/>
+        <w:spacing w:before="0" w:beforeAutospacing="0" w:after="0" w:afterAutospacing="0"/>
+        <w:ind w:left="1935" w:hanging="1935"/>
+        <w:textAlignment w:val="baseline"/>
+        <w:rPr>
+          <w:rFonts w:ascii="Open Sans" w:hAnsi="Open Sans" w:cs="Open Sans"/>
+          <w:sz w:val="18"/>
+          <w:szCs w:val="18"/>
+          <w:lang w:val="fr-FR"/>
+        </w:rPr>
+      </w:pPr>
+      <w:r>
+        <w:rPr>
           <w:rStyle w:val="normaltextrun"/>
           <w:rFonts w:ascii="Open Sans" w:hAnsi="Open Sans" w:cs="Open Sans"/>
           <w:sz w:val="28"/>
           <w:szCs w:val="28"/>
           <w:lang w:val="fr-FR"/>
         </w:rPr>
-        <w:t>Assistant</w:t>
-      </w:r>
-      <w:r>
-        <w:rPr>
-          <w:rStyle w:val="normaltextrun"/>
-          <w:rFonts w:ascii="Arial" w:hAnsi="Arial" w:cs="Arial"/>
-          <w:sz w:val="28"/>
-          <w:szCs w:val="28"/>
-          <w:lang w:val="fr-FR"/>
-        </w:rPr>
-        <w:t> </w:t>
-      </w:r>
-      <w:r>
-        <w:rPr>
-          <w:rStyle w:val="normaltextrun"/>
-          <w:rFonts w:ascii="Open Sans" w:hAnsi="Open Sans" w:cs="Open Sans"/>
-          <w:sz w:val="28"/>
-          <w:szCs w:val="28"/>
-          <w:lang w:val="fr-FR"/>
-        </w:rPr>
-        <w:t>:</w:t>
+        <w:t>Classe :</w:t>
       </w:r>
       <w:r>
         <w:rPr>
@@ -782,9 +848,42 @@
           <w:szCs w:val="28"/>
           <w:lang w:val="fr-FR"/>
         </w:rPr>
-        <w:t xml:space="preserve">Mike </w:t>
-      </w:r>
-      <w:proofErr w:type="spellStart"/>
+        <w:t>A</w:t>
+      </w:r>
+    </w:p>
+    <w:p>
+      <w:pPr>
+        <w:pStyle w:val="paragraph"/>
+        <w:spacing w:before="0" w:beforeAutospacing="0" w:after="0" w:afterAutospacing="0"/>
+        <w:ind w:left="1935" w:hanging="1935"/>
+        <w:textAlignment w:val="baseline"/>
+        <w:rPr>
+          <w:rFonts w:ascii="Open Sans" w:hAnsi="Open Sans" w:cs="Open Sans"/>
+          <w:sz w:val="18"/>
+          <w:szCs w:val="18"/>
+          <w:lang w:val="fr-FR"/>
+        </w:rPr>
+      </w:pPr>
+      <w:r>
+        <w:rPr>
+          <w:rStyle w:val="normaltextrun"/>
+          <w:rFonts w:ascii="Open Sans" w:hAnsi="Open Sans" w:cs="Open Sans"/>
+          <w:sz w:val="28"/>
+          <w:szCs w:val="28"/>
+          <w:lang w:val="fr-FR"/>
+        </w:rPr>
+        <w:t>Salle de labo :</w:t>
+      </w:r>
+      <w:r>
+        <w:rPr>
+          <w:rStyle w:val="tabchar"/>
+          <w:rFonts w:ascii="Open Sans" w:hAnsi="Open Sans" w:cs="Open Sans"/>
+          <w:sz w:val="28"/>
+          <w:szCs w:val="28"/>
+          <w:lang w:val="fr-FR"/>
+        </w:rPr>
+        <w:tab/>
+      </w:r>
       <w:r>
         <w:rPr>
           <w:rStyle w:val="normaltextrun"/>
@@ -795,133 +894,6 @@
           <w:szCs w:val="28"/>
           <w:lang w:val="fr-FR"/>
         </w:rPr>
-        <w:t>Meury</w:t>
-      </w:r>
-      <w:proofErr w:type="spellEnd"/>
-      <w:r>
-        <w:rPr>
-          <w:rStyle w:val="eop"/>
-          <w:rFonts w:ascii="Open Sans" w:eastAsiaTheme="majorEastAsia" w:hAnsi="Open Sans" w:cs="Open Sans"/>
-          <w:sz w:val="28"/>
-          <w:szCs w:val="28"/>
-          <w:lang w:val="fr-FR"/>
-        </w:rPr>
-        <w:t> </w:t>
-      </w:r>
-    </w:p>
-    <w:p>
-      <w:pPr>
-        <w:pStyle w:val="paragraph"/>
-        <w:spacing w:before="0" w:beforeAutospacing="0" w:after="0" w:afterAutospacing="0"/>
-        <w:ind w:left="1935" w:hanging="1935"/>
-        <w:textAlignment w:val="baseline"/>
-        <w:rPr>
-          <w:rFonts w:ascii="Open Sans" w:hAnsi="Open Sans" w:cs="Open Sans"/>
-          <w:sz w:val="18"/>
-          <w:szCs w:val="18"/>
-          <w:lang w:val="fr-FR"/>
-        </w:rPr>
-      </w:pPr>
-      <w:r>
-        <w:rPr>
-          <w:rStyle w:val="eop"/>
-          <w:rFonts w:ascii="Open Sans" w:eastAsiaTheme="majorEastAsia" w:hAnsi="Open Sans" w:cs="Open Sans"/>
-          <w:sz w:val="28"/>
-          <w:szCs w:val="28"/>
-          <w:lang w:val="fr-FR"/>
-        </w:rPr>
-        <w:t> </w:t>
-      </w:r>
-    </w:p>
-    <w:p>
-      <w:pPr>
-        <w:pStyle w:val="paragraph"/>
-        <w:spacing w:before="0" w:beforeAutospacing="0" w:after="0" w:afterAutospacing="0"/>
-        <w:ind w:left="1935" w:hanging="1935"/>
-        <w:textAlignment w:val="baseline"/>
-        <w:rPr>
-          <w:rFonts w:ascii="Open Sans" w:hAnsi="Open Sans" w:cs="Open Sans"/>
-          <w:sz w:val="18"/>
-          <w:szCs w:val="18"/>
-          <w:lang w:val="fr-FR"/>
-        </w:rPr>
-      </w:pPr>
-      <w:r>
-        <w:rPr>
-          <w:rStyle w:val="normaltextrun"/>
-          <w:rFonts w:ascii="Open Sans" w:hAnsi="Open Sans" w:cs="Open Sans"/>
-          <w:sz w:val="28"/>
-          <w:szCs w:val="28"/>
-          <w:lang w:val="fr-FR"/>
-        </w:rPr>
-        <w:t>Classe :</w:t>
-      </w:r>
-      <w:r>
-        <w:rPr>
-          <w:rStyle w:val="tabchar"/>
-          <w:rFonts w:ascii="Open Sans" w:hAnsi="Open Sans" w:cs="Open Sans"/>
-          <w:sz w:val="28"/>
-          <w:szCs w:val="28"/>
-          <w:lang w:val="fr-FR"/>
-        </w:rPr>
-        <w:tab/>
-      </w:r>
-      <w:r>
-        <w:rPr>
-          <w:rStyle w:val="normaltextrun"/>
-          <w:rFonts w:ascii="Open Sans" w:hAnsi="Open Sans" w:cs="Open Sans"/>
-          <w:b/>
-          <w:bCs/>
-          <w:sz w:val="28"/>
-          <w:szCs w:val="28"/>
-          <w:lang w:val="fr-FR"/>
-        </w:rPr>
-        <w:t>A</w:t>
-      </w:r>
-    </w:p>
-    <w:p>
-      <w:pPr>
-        <w:pStyle w:val="paragraph"/>
-        <w:spacing w:before="0" w:beforeAutospacing="0" w:after="0" w:afterAutospacing="0"/>
-        <w:ind w:left="1935" w:hanging="1935"/>
-        <w:textAlignment w:val="baseline"/>
-        <w:rPr>
-          <w:rFonts w:ascii="Open Sans" w:hAnsi="Open Sans" w:cs="Open Sans"/>
-          <w:sz w:val="18"/>
-          <w:szCs w:val="18"/>
-          <w:lang w:val="fr-FR"/>
-        </w:rPr>
-      </w:pPr>
-      <w:r>
-        <w:rPr>
-          <w:rStyle w:val="normaltextrun"/>
-          <w:rFonts w:ascii="Open Sans" w:hAnsi="Open Sans" w:cs="Open Sans"/>
-          <w:sz w:val="28"/>
-          <w:szCs w:val="28"/>
-          <w:lang w:val="fr-FR"/>
-        </w:rPr>
-        <w:t>Salle de labo :</w:t>
-      </w:r>
-      <w:r>
-        <w:rPr>
-          <w:rStyle w:val="tabchar"/>
-          <w:rFonts w:ascii="Open Sans" w:hAnsi="Open Sans" w:cs="Open Sans"/>
-          <w:sz w:val="28"/>
-          <w:szCs w:val="28"/>
-          <w:lang w:val="fr-FR"/>
-        </w:rPr>
-        <w:tab/>
-      </w:r>
-      <w:r>
-        <w:rPr>
-          <w:rStyle w:val="normaltextrun"/>
-          <w:rFonts w:ascii="Open Sans" w:hAnsi="Open Sans" w:cs="Open Sans"/>
-          <w:b/>
-          <w:bCs/>
-          <w:sz w:val="28"/>
-          <w:szCs w:val="28"/>
-          <w:lang w:val="fr-FR"/>
-        </w:rPr>
         <w:t>A07</w:t>
       </w:r>
     </w:p>
@@ -1064,7 +1036,6 @@
         <w:rPr>
           <w:rFonts w:asciiTheme="minorHAnsi" w:eastAsiaTheme="minorEastAsia" w:hAnsiTheme="minorHAnsi"/>
           <w:noProof/>
-          <w:lang/>
         </w:rPr>
       </w:pPr>
       <w:r>
@@ -1089,7 +1060,6 @@
           <w:rPr>
             <w:rFonts w:asciiTheme="minorHAnsi" w:eastAsiaTheme="minorEastAsia" w:hAnsiTheme="minorHAnsi"/>
             <w:noProof/>
-            <w:lang/>
           </w:rPr>
           <w:tab/>
         </w:r>
@@ -1161,7 +1131,6 @@
         <w:rPr>
           <w:rFonts w:asciiTheme="minorHAnsi" w:eastAsiaTheme="minorEastAsia" w:hAnsiTheme="minorHAnsi"/>
           <w:noProof/>
-          <w:lang/>
         </w:rPr>
       </w:pPr>
       <w:hyperlink w:anchor="_Toc104839145" w:history="1">
@@ -1177,7 +1146,6 @@
           <w:rPr>
             <w:rFonts w:asciiTheme="minorHAnsi" w:eastAsiaTheme="minorEastAsia" w:hAnsiTheme="minorHAnsi"/>
             <w:noProof/>
-            <w:lang/>
           </w:rPr>
           <w:tab/>
         </w:r>
@@ -1249,7 +1217,6 @@
         <w:rPr>
           <w:rFonts w:asciiTheme="minorHAnsi" w:eastAsiaTheme="minorEastAsia" w:hAnsiTheme="minorHAnsi"/>
           <w:noProof/>
-          <w:lang/>
         </w:rPr>
       </w:pPr>
       <w:hyperlink w:anchor="_Toc104839146" w:history="1">
@@ -1265,7 +1232,6 @@
           <w:rPr>
             <w:rFonts w:asciiTheme="minorHAnsi" w:eastAsiaTheme="minorEastAsia" w:hAnsiTheme="minorHAnsi"/>
             <w:noProof/>
-            <w:lang/>
           </w:rPr>
           <w:tab/>
         </w:r>
@@ -1337,7 +1303,6 @@
         <w:rPr>
           <w:rFonts w:asciiTheme="minorHAnsi" w:eastAsiaTheme="minorEastAsia" w:hAnsiTheme="minorHAnsi"/>
           <w:noProof/>
-          <w:lang/>
         </w:rPr>
       </w:pPr>
       <w:hyperlink w:anchor="_Toc104839147" w:history="1">
@@ -1354,7 +1319,6 @@
           <w:rPr>
             <w:rFonts w:asciiTheme="minorHAnsi" w:eastAsiaTheme="minorEastAsia" w:hAnsiTheme="minorHAnsi"/>
             <w:noProof/>
-            <w:lang/>
           </w:rPr>
           <w:tab/>
         </w:r>
@@ -1427,7 +1391,6 @@
         <w:rPr>
           <w:rFonts w:asciiTheme="minorHAnsi" w:eastAsiaTheme="minorEastAsia" w:hAnsiTheme="minorHAnsi"/>
           <w:noProof/>
-          <w:lang/>
         </w:rPr>
       </w:pPr>
       <w:hyperlink w:anchor="_Toc104839148" w:history="1">
@@ -1443,7 +1406,6 @@
           <w:rPr>
             <w:rFonts w:asciiTheme="minorHAnsi" w:eastAsiaTheme="minorEastAsia" w:hAnsiTheme="minorHAnsi"/>
             <w:noProof/>
-            <w:lang/>
           </w:rPr>
           <w:tab/>
         </w:r>
@@ -1515,7 +1477,6 @@
         <w:rPr>
           <w:rFonts w:asciiTheme="minorHAnsi" w:eastAsiaTheme="minorEastAsia" w:hAnsiTheme="minorHAnsi"/>
           <w:noProof/>
-          <w:lang/>
         </w:rPr>
       </w:pPr>
       <w:hyperlink w:anchor="_Toc104839149" w:history="1">
@@ -1531,7 +1492,6 @@
           <w:rPr>
             <w:rFonts w:asciiTheme="minorHAnsi" w:eastAsiaTheme="minorEastAsia" w:hAnsiTheme="minorHAnsi"/>
             <w:noProof/>
-            <w:lang/>
           </w:rPr>
           <w:tab/>
         </w:r>
@@ -1603,7 +1563,6 @@
         <w:rPr>
           <w:rFonts w:asciiTheme="minorHAnsi" w:eastAsiaTheme="minorEastAsia" w:hAnsiTheme="minorHAnsi"/>
           <w:noProof/>
-          <w:lang/>
         </w:rPr>
       </w:pPr>
       <w:hyperlink w:anchor="_Toc104839150" w:history="1">
@@ -1619,7 +1578,6 @@
           <w:rPr>
             <w:rFonts w:asciiTheme="minorHAnsi" w:eastAsiaTheme="minorEastAsia" w:hAnsiTheme="minorHAnsi"/>
             <w:noProof/>
-            <w:lang/>
           </w:rPr>
           <w:tab/>
         </w:r>
@@ -1691,7 +1649,6 @@
         <w:rPr>
           <w:rFonts w:asciiTheme="minorHAnsi" w:eastAsiaTheme="minorEastAsia" w:hAnsiTheme="minorHAnsi"/>
           <w:noProof/>
-          <w:lang/>
         </w:rPr>
       </w:pPr>
       <w:hyperlink w:anchor="_Toc104839151" w:history="1">
@@ -1707,7 +1664,6 @@
           <w:rPr>
             <w:rFonts w:asciiTheme="minorHAnsi" w:eastAsiaTheme="minorEastAsia" w:hAnsiTheme="minorHAnsi"/>
             <w:noProof/>
-            <w:lang/>
           </w:rPr>
           <w:tab/>
         </w:r>
@@ -1779,7 +1735,6 @@
         <w:rPr>
           <w:rFonts w:asciiTheme="minorHAnsi" w:eastAsiaTheme="minorEastAsia" w:hAnsiTheme="minorHAnsi"/>
           <w:noProof/>
-          <w:lang/>
         </w:rPr>
       </w:pPr>
       <w:hyperlink w:anchor="_Toc104839152" w:history="1">
@@ -1795,7 +1750,6 @@
           <w:rPr>
             <w:rFonts w:asciiTheme="minorHAnsi" w:eastAsiaTheme="minorEastAsia" w:hAnsiTheme="minorHAnsi"/>
             <w:noProof/>
-            <w:lang/>
           </w:rPr>
           <w:tab/>
         </w:r>
@@ -1872,30 +1826,14 @@
         <w:pStyle w:val="Titre1"/>
       </w:pPr>
       <w:bookmarkStart w:id="0" w:name="_Toc104839144"/>
-      <w:proofErr w:type="spellStart"/>
       <w:r>
         <w:rPr>
           <w:lang w:val="en-US"/>
         </w:rPr>
         <w:lastRenderedPageBreak/>
-        <w:t>Aléas</w:t>
-      </w:r>
-      <w:proofErr w:type="spellEnd"/>
-      <w:r>
-        <w:rPr>
-          <w:lang w:val="en-US"/>
-        </w:rPr>
-        <w:t xml:space="preserve"> de </w:t>
-      </w:r>
-      <w:proofErr w:type="spellStart"/>
-      <w:r>
-        <w:rPr>
-          <w:lang w:val="en-US"/>
-        </w:rPr>
-        <w:t>données</w:t>
+        <w:t>Aléas de données</w:t>
       </w:r>
       <w:bookmarkEnd w:id="0"/>
-      <w:proofErr w:type="spellEnd"/>
     </w:p>
     <w:p>
       <w:pPr>
@@ -1909,17 +1847,9 @@
         <w:rPr>
           <w:lang w:val="fr-FR"/>
         </w:rPr>
-        <w:t xml:space="preserve">Circuit </w:t>
-      </w:r>
-      <w:proofErr w:type="spellStart"/>
-      <w:r>
-        <w:rPr>
-          <w:lang w:val="fr-FR"/>
-        </w:rPr>
-        <w:t>data_hazard</w:t>
+        <w:t>Circuit data_hazard</w:t>
       </w:r>
       <w:bookmarkEnd w:id="1"/>
-      <w:proofErr w:type="spellEnd"/>
     </w:p>
     <w:p>
       <w:pPr>
@@ -2058,25 +1988,7 @@
           <w:color w:val="1F4E79" w:themeColor="accent5" w:themeShade="80"/>
           <w:lang w:val="fr-FR"/>
         </w:rPr>
-        <w:t xml:space="preserve">, il faudrait ajouter un coup de </w:t>
-      </w:r>
-      <w:proofErr w:type="spellStart"/>
-      <w:r>
-        <w:rPr>
-          <w:rFonts w:cs="Open Sans"/>
-          <w:color w:val="1F4E79" w:themeColor="accent5" w:themeShade="80"/>
-          <w:lang w:val="fr-FR"/>
-        </w:rPr>
-        <w:t>clock</w:t>
-      </w:r>
-      <w:proofErr w:type="spellEnd"/>
-      <w:r>
-        <w:rPr>
-          <w:rFonts w:cs="Open Sans"/>
-          <w:color w:val="1F4E79" w:themeColor="accent5" w:themeShade="80"/>
-          <w:lang w:val="fr-FR"/>
-        </w:rPr>
-        <w:t>, à cause du délai de propagation.</w:t>
+        <w:t>, il faudrait ajouter un coup de clock, à cause du délai de propagation.</w:t>
       </w:r>
     </w:p>
     <w:p>
@@ -2228,79 +2140,15 @@
           <w:color w:val="1F4E79" w:themeColor="accent5" w:themeShade="80"/>
           <w:lang w:val="fr-FR"/>
         </w:rPr>
-        <w:t xml:space="preserve">Il suffit de savoir si une écriture est demandée dans la banque de registres, donc on doit connaître le signal </w:t>
-      </w:r>
-      <w:proofErr w:type="spellStart"/>
-      <w:r>
-        <w:rPr>
-          <w:rFonts w:cs="Open Sans"/>
-          <w:color w:val="1F4E79" w:themeColor="accent5" w:themeShade="80"/>
-          <w:lang w:val="fr-FR"/>
-        </w:rPr>
-        <w:t>bank_wr_s</w:t>
-      </w:r>
-      <w:proofErr w:type="spellEnd"/>
-      <w:r>
-        <w:rPr>
-          <w:rFonts w:cs="Open Sans"/>
-          <w:color w:val="1F4E79" w:themeColor="accent5" w:themeShade="80"/>
-          <w:lang w:val="fr-FR"/>
-        </w:rPr>
-        <w:t xml:space="preserve"> qui vient du </w:t>
-      </w:r>
-      <w:proofErr w:type="spellStart"/>
-      <w:r>
-        <w:rPr>
-          <w:rFonts w:cs="Open Sans"/>
-          <w:color w:val="1F4E79" w:themeColor="accent5" w:themeShade="80"/>
-          <w:lang w:val="fr-FR"/>
-        </w:rPr>
-        <w:t>reg_bank_cotrol_unit</w:t>
-      </w:r>
-      <w:proofErr w:type="spellEnd"/>
-      <w:r>
-        <w:rPr>
-          <w:rFonts w:cs="Open Sans"/>
-          <w:color w:val="1F4E79" w:themeColor="accent5" w:themeShade="80"/>
-          <w:lang w:val="fr-FR"/>
-        </w:rPr>
-        <w:t xml:space="preserve"> dans </w:t>
-      </w:r>
-      <w:proofErr w:type="gramStart"/>
-      <w:r>
-        <w:rPr>
-          <w:rFonts w:cs="Open Sans"/>
-          <w:color w:val="1F4E79" w:themeColor="accent5" w:themeShade="80"/>
-          <w:lang w:val="fr-FR"/>
-        </w:rPr>
-        <w:t xml:space="preserve">le </w:t>
-      </w:r>
-      <w:proofErr w:type="spellStart"/>
-      <w:r>
-        <w:rPr>
-          <w:rFonts w:cs="Open Sans"/>
-          <w:color w:val="1F4E79" w:themeColor="accent5" w:themeShade="80"/>
-          <w:lang w:val="fr-FR"/>
-        </w:rPr>
-        <w:t>main</w:t>
-      </w:r>
-      <w:proofErr w:type="gramEnd"/>
-      <w:r>
-        <w:rPr>
-          <w:rFonts w:cs="Open Sans"/>
-          <w:color w:val="1F4E79" w:themeColor="accent5" w:themeShade="80"/>
-          <w:lang w:val="fr-FR"/>
-        </w:rPr>
-        <w:t>_ctrl_unit</w:t>
-      </w:r>
-      <w:proofErr w:type="spellEnd"/>
-      <w:r>
-        <w:rPr>
-          <w:rFonts w:cs="Open Sans"/>
-          <w:color w:val="1F4E79" w:themeColor="accent5" w:themeShade="80"/>
-          <w:lang w:val="fr-FR"/>
-        </w:rPr>
-        <w:t xml:space="preserve"> dans le bloc decode.</w:t>
+        <w:t xml:space="preserve">Il suffit de savoir si une écriture est demandée dans la banque de registres, donc on doit connaître le signal bank_wr_s qui vient du </w:t>
+      </w:r>
+      <w:r>
+        <w:rPr>
+          <w:rFonts w:cs="Open Sans"/>
+          <w:color w:val="1F4E79" w:themeColor="accent5" w:themeShade="80"/>
+          <w:lang w:val="fr-FR"/>
+        </w:rPr>
+        <w:t>reg_bank_cotrol_unit dans le main_ctrl_unit dans le bloc decode.</w:t>
       </w:r>
     </w:p>
     <w:p>
@@ -2333,17 +2181,9 @@
           <w:lang w:val="fr-FR"/>
         </w:rPr>
         <w:lastRenderedPageBreak/>
-        <w:t xml:space="preserve">Commande des signaux dans </w:t>
-      </w:r>
-      <w:proofErr w:type="spellStart"/>
-      <w:r>
-        <w:rPr>
-          <w:lang w:val="fr-FR"/>
-        </w:rPr>
-        <w:t>main_control_unit</w:t>
+        <w:t>Commande des signaux dans main_control_unit</w:t>
       </w:r>
       <w:bookmarkEnd w:id="2"/>
-      <w:proofErr w:type="spellEnd"/>
     </w:p>
     <w:p>
       <w:pPr>
@@ -2464,43 +2304,7 @@
           <w:color w:val="1F4E79" w:themeColor="accent5" w:themeShade="80"/>
           <w:lang w:val="fr-FR"/>
         </w:rPr>
-        <w:t xml:space="preserve">Finalement, si on sait que l’instruction est une instruction de type STR, STRH ou STRB (signal </w:t>
-      </w:r>
-      <w:proofErr w:type="spellStart"/>
-      <w:r>
-        <w:rPr>
-          <w:rFonts w:cs="Open Sans"/>
-          <w:color w:val="1F4E79" w:themeColor="accent5" w:themeShade="80"/>
-          <w:lang w:val="fr-FR"/>
-        </w:rPr>
-        <w:t>str_data</w:t>
-      </w:r>
-      <w:proofErr w:type="spellEnd"/>
-      <w:r>
-        <w:rPr>
-          <w:rFonts w:cs="Open Sans"/>
-          <w:color w:val="1F4E79" w:themeColor="accent5" w:themeShade="80"/>
-          <w:lang w:val="fr-FR"/>
-        </w:rPr>
-        <w:t xml:space="preserve"> du bloc </w:t>
-      </w:r>
-      <w:proofErr w:type="spellStart"/>
-      <w:r>
-        <w:rPr>
-          <w:rFonts w:cs="Open Sans"/>
-          <w:color w:val="1F4E79" w:themeColor="accent5" w:themeShade="80"/>
-          <w:lang w:val="fr-FR"/>
-        </w:rPr>
-        <w:t>memory_access_control_unit</w:t>
-      </w:r>
-      <w:proofErr w:type="spellEnd"/>
-      <w:r>
-        <w:rPr>
-          <w:rFonts w:cs="Open Sans"/>
-          <w:color w:val="1F4E79" w:themeColor="accent5" w:themeShade="80"/>
-          <w:lang w:val="fr-FR"/>
-        </w:rPr>
-        <w:t xml:space="preserve"> dans le bloc decode), on sait que le registre MEM sera lu</w:t>
+        <w:t>Finalement, si on sait que l’instruction est une instruction de type STR, STRH ou STRB (signal str_data du bloc memory_access_control_unit dans le bloc decode), on sait que le registre MEM sera lu</w:t>
       </w:r>
     </w:p>
     <w:p>
@@ -2523,17 +2327,8 @@
           <w:rFonts w:ascii="Open Sans" w:hAnsi="Open Sans" w:cs="Open Sans"/>
           <w:lang w:val="fr-FR"/>
         </w:rPr>
-        <w:t xml:space="preserve">Commande des signaux dans </w:t>
-      </w:r>
-      <w:proofErr w:type="spellStart"/>
-      <w:r>
-        <w:rPr>
-          <w:rFonts w:ascii="Open Sans" w:hAnsi="Open Sans" w:cs="Open Sans"/>
-          <w:lang w:val="fr-FR"/>
-        </w:rPr>
-        <w:t>hazard_detection</w:t>
-      </w:r>
-      <w:proofErr w:type="spellEnd"/>
+        <w:t>Commande des signaux dans hazard_detection</w:t>
+      </w:r>
     </w:p>
     <w:p>
       <w:pPr>
@@ -2573,79 +2368,7 @@
           <w:color w:val="1F4E79" w:themeColor="accent5" w:themeShade="80"/>
           <w:lang w:val="fr-FR"/>
         </w:rPr>
-        <w:t xml:space="preserve">Il suffit de savoir si une écriture est demandée dans la banque de registres, donc on doit connaître le signal </w:t>
-      </w:r>
-      <w:proofErr w:type="spellStart"/>
-      <w:r>
-        <w:rPr>
-          <w:rFonts w:cs="Open Sans"/>
-          <w:color w:val="1F4E79" w:themeColor="accent5" w:themeShade="80"/>
-          <w:lang w:val="fr-FR"/>
-        </w:rPr>
-        <w:t>bank_wr_s</w:t>
-      </w:r>
-      <w:proofErr w:type="spellEnd"/>
-      <w:r>
-        <w:rPr>
-          <w:rFonts w:cs="Open Sans"/>
-          <w:color w:val="1F4E79" w:themeColor="accent5" w:themeShade="80"/>
-          <w:lang w:val="fr-FR"/>
-        </w:rPr>
-        <w:t xml:space="preserve"> qui vient du </w:t>
-      </w:r>
-      <w:proofErr w:type="spellStart"/>
-      <w:r>
-        <w:rPr>
-          <w:rFonts w:cs="Open Sans"/>
-          <w:color w:val="1F4E79" w:themeColor="accent5" w:themeShade="80"/>
-          <w:lang w:val="fr-FR"/>
-        </w:rPr>
-        <w:t>reg_bank_cotrol_unit</w:t>
-      </w:r>
-      <w:proofErr w:type="spellEnd"/>
-      <w:r>
-        <w:rPr>
-          <w:rFonts w:cs="Open Sans"/>
-          <w:color w:val="1F4E79" w:themeColor="accent5" w:themeShade="80"/>
-          <w:lang w:val="fr-FR"/>
-        </w:rPr>
-        <w:t xml:space="preserve"> dans </w:t>
-      </w:r>
-      <w:proofErr w:type="gramStart"/>
-      <w:r>
-        <w:rPr>
-          <w:rFonts w:cs="Open Sans"/>
-          <w:color w:val="1F4E79" w:themeColor="accent5" w:themeShade="80"/>
-          <w:lang w:val="fr-FR"/>
-        </w:rPr>
-        <w:t xml:space="preserve">le </w:t>
-      </w:r>
-      <w:proofErr w:type="spellStart"/>
-      <w:r>
-        <w:rPr>
-          <w:rFonts w:cs="Open Sans"/>
-          <w:color w:val="1F4E79" w:themeColor="accent5" w:themeShade="80"/>
-          <w:lang w:val="fr-FR"/>
-        </w:rPr>
-        <w:t>main</w:t>
-      </w:r>
-      <w:proofErr w:type="gramEnd"/>
-      <w:r>
-        <w:rPr>
-          <w:rFonts w:cs="Open Sans"/>
-          <w:color w:val="1F4E79" w:themeColor="accent5" w:themeShade="80"/>
-          <w:lang w:val="fr-FR"/>
-        </w:rPr>
-        <w:t>_ctrl_unit</w:t>
-      </w:r>
-      <w:proofErr w:type="spellEnd"/>
-      <w:r>
-        <w:rPr>
-          <w:rFonts w:cs="Open Sans"/>
-          <w:color w:val="1F4E79" w:themeColor="accent5" w:themeShade="80"/>
-          <w:lang w:val="fr-FR"/>
-        </w:rPr>
-        <w:t xml:space="preserve"> dans le bloc decode.</w:t>
+        <w:t>Il suffit de savoir si une écriture est demandée dans la banque de registres, donc on doit connaître le signal bank_wr_s qui vient du reg_bank_cotrol_unit dans le main_ctrl_unit dans le bloc decode.</w:t>
       </w:r>
     </w:p>
     <w:p>
@@ -2734,27 +2457,8 @@
           <w:color w:val="1F4E79" w:themeColor="accent5" w:themeShade="80"/>
           <w:lang w:val="fr-FR"/>
         </w:rPr>
-        <w:t xml:space="preserve">. Cependant, ce n’est pas un comportement normal pour un pipeline en </w:t>
-      </w:r>
-      <w:proofErr w:type="spellStart"/>
-      <w:r>
-        <w:rPr>
-          <w:rFonts w:cs="Open Sans"/>
-          <w:color w:val="1F4E79" w:themeColor="accent5" w:themeShade="80"/>
-          <w:lang w:val="fr-FR"/>
-        </w:rPr>
-        <w:t>forwarding</w:t>
-      </w:r>
-      <w:proofErr w:type="spellEnd"/>
-      <w:r>
-        <w:rPr>
-          <w:rFonts w:cs="Open Sans"/>
-          <w:color w:val="1F4E79" w:themeColor="accent5" w:themeShade="80"/>
-          <w:lang w:val="fr-FR"/>
-        </w:rPr>
-        <w:t xml:space="preserve">, car les aléas ne sont pas </w:t>
-      </w:r>
-      <w:proofErr w:type="spellStart"/>
+        <w:t xml:space="preserve">. Cependant, ce n’est pas un comportement normal pour un pipeline en forwarding, car les aléas ne sont pas </w:t>
+      </w:r>
       <w:r>
         <w:rPr>
           <w:rFonts w:cs="Open Sans"/>
@@ -2763,7 +2467,6 @@
         </w:rPr>
         <w:t>sensés</w:t>
       </w:r>
-      <w:proofErr w:type="spellEnd"/>
       <w:r>
         <w:rPr>
           <w:rFonts w:cs="Open Sans"/>
@@ -3185,21 +2888,7 @@
         <w:rPr>
           <w:lang w:val="fr-FR"/>
         </w:rPr>
-        <w:t xml:space="preserve">Nous voyons dans ce chronogramme Que notre processeur ne fonctionne pas comme en théorie avec le </w:t>
-      </w:r>
-      <w:proofErr w:type="spellStart"/>
-      <w:r>
-        <w:rPr>
-          <w:lang w:val="fr-FR"/>
-        </w:rPr>
-        <w:t>forwarding</w:t>
-      </w:r>
-      <w:proofErr w:type="spellEnd"/>
-      <w:r>
-        <w:rPr>
-          <w:lang w:val="fr-FR"/>
-        </w:rPr>
-        <w:t xml:space="preserve">. En effet, lors d’aléas (instructions 180A et 1809), le processeur </w:t>
+        <w:t xml:space="preserve">Nous voyons dans ce chronogramme Que notre processeur ne fonctionne pas comme en théorie avec le forwarding. En effet, lors d’aléas (instructions 180A et 1809), le processeur </w:t>
       </w:r>
       <w:r>
         <w:rPr>
@@ -3211,49 +2900,7 @@
         <w:rPr>
           <w:lang w:val="fr-FR"/>
         </w:rPr>
-        <w:t xml:space="preserve"> le fetch, le décode, l’execute. Le memory </w:t>
-      </w:r>
-      <w:proofErr w:type="spellStart"/>
-      <w:r>
-        <w:rPr>
-          <w:lang w:val="fr-FR"/>
-        </w:rPr>
-        <w:t>access</w:t>
-      </w:r>
-      <w:proofErr w:type="spellEnd"/>
-      <w:r>
-        <w:rPr>
-          <w:lang w:val="fr-FR"/>
-        </w:rPr>
-        <w:t xml:space="preserve"> et le </w:t>
-      </w:r>
-      <w:proofErr w:type="spellStart"/>
-      <w:r>
-        <w:rPr>
-          <w:lang w:val="fr-FR"/>
-        </w:rPr>
-        <w:t>writeBack</w:t>
-      </w:r>
-      <w:proofErr w:type="spellEnd"/>
-      <w:r>
-        <w:rPr>
-          <w:lang w:val="fr-FR"/>
-        </w:rPr>
-        <w:t xml:space="preserve"> (</w:t>
-      </w:r>
-      <w:proofErr w:type="spellStart"/>
-      <w:r>
-        <w:rPr>
-          <w:lang w:val="fr-FR"/>
-        </w:rPr>
-        <w:t>RegBank</w:t>
-      </w:r>
-      <w:proofErr w:type="spellEnd"/>
-      <w:r>
-        <w:rPr>
-          <w:lang w:val="fr-FR"/>
-        </w:rPr>
-        <w:t>). Or en théorie, ces aléas devraient ne pas</w:t>
+        <w:t xml:space="preserve"> le fetch, le décode, l’execute. Le memory access et le writeBack (RegBank). Or en théorie, ces aléas devraient ne pas</w:t>
       </w:r>
       <w:r>
         <w:rPr>
@@ -3289,21 +2936,7 @@
         <w:rPr>
           <w:lang w:val="fr-FR"/>
         </w:rPr>
-        <w:t xml:space="preserve">âce au </w:t>
-      </w:r>
-      <w:proofErr w:type="spellStart"/>
-      <w:r>
-        <w:rPr>
-          <w:lang w:val="fr-FR"/>
-        </w:rPr>
-        <w:t>forwarding</w:t>
-      </w:r>
-      <w:proofErr w:type="spellEnd"/>
-      <w:r>
-        <w:rPr>
-          <w:lang w:val="fr-FR"/>
-        </w:rPr>
-        <w:t>.</w:t>
+        <w:t>âce au forwarding.</w:t>
       </w:r>
     </w:p>
     <w:p>
@@ -3329,49 +2962,13 @@
         <w:rPr>
           <w:lang w:val="fr-FR"/>
         </w:rPr>
-        <w:t xml:space="preserve">, notre programme prend 22 coups de </w:t>
-      </w:r>
-      <w:proofErr w:type="spellStart"/>
-      <w:r>
-        <w:rPr>
-          <w:lang w:val="fr-FR"/>
-        </w:rPr>
-        <w:t>clock</w:t>
-      </w:r>
-      <w:proofErr w:type="spellEnd"/>
-      <w:r>
-        <w:rPr>
-          <w:lang w:val="fr-FR"/>
-        </w:rPr>
-        <w:t xml:space="preserve"> pour s’exécuter. A noter que l’instruction BL s’exécute en 8 coups de </w:t>
-      </w:r>
-      <w:proofErr w:type="spellStart"/>
-      <w:r>
-        <w:rPr>
-          <w:lang w:val="fr-FR"/>
-        </w:rPr>
-        <w:t>clock</w:t>
-      </w:r>
-      <w:proofErr w:type="spellEnd"/>
-      <w:r>
-        <w:rPr>
-          <w:lang w:val="fr-FR"/>
-        </w:rPr>
-        <w:t xml:space="preserve">. Tout vient à penser que ce circuit de </w:t>
-      </w:r>
-      <w:proofErr w:type="spellStart"/>
-      <w:r>
-        <w:rPr>
-          <w:lang w:val="fr-FR"/>
-        </w:rPr>
-        <w:t>forwarding</w:t>
-      </w:r>
-      <w:proofErr w:type="spellEnd"/>
-      <w:r>
-        <w:rPr>
-          <w:lang w:val="fr-FR"/>
-        </w:rPr>
-        <w:t xml:space="preserve"> ne fonctionne pas correctement.</w:t>
+        <w:t>, notre programme prend 22 coups de clock pour s’exécuter. A noter que l’instruction BL s’exécute en 8 coups de clock</w:t>
+      </w:r>
+      <w:r>
+        <w:rPr>
+          <w:lang w:val="fr-FR"/>
+        </w:rPr>
+        <w:t>. Tout vient à penser que ce circuit de forwarding ne fonctionne pas correctement.</w:t>
       </w:r>
     </w:p>
     <w:p>
@@ -3457,43 +3054,7 @@
           <w:color w:val="1F4E79" w:themeColor="accent5" w:themeShade="80"/>
           <w:lang w:val="fr-FR"/>
         </w:rPr>
-        <w:t xml:space="preserve">Sans aller chercher trop loin, vu que nous constatons que le </w:t>
-      </w:r>
-      <w:proofErr w:type="spellStart"/>
-      <w:r>
-        <w:rPr>
-          <w:rFonts w:cs="Open Sans"/>
-          <w:color w:val="1F4E79" w:themeColor="accent5" w:themeShade="80"/>
-          <w:lang w:val="fr-FR"/>
-        </w:rPr>
-        <w:t>forwarding</w:t>
-      </w:r>
-      <w:proofErr w:type="spellEnd"/>
-      <w:r>
-        <w:rPr>
-          <w:rFonts w:cs="Open Sans"/>
-          <w:color w:val="1F4E79" w:themeColor="accent5" w:themeShade="80"/>
-          <w:lang w:val="fr-FR"/>
-        </w:rPr>
-        <w:t xml:space="preserve"> ne fonctionne pas, nous pouvons sans risque dire que non. Cependant, nous n’avons pas eu le temps de chercher d’où vient ce problème de </w:t>
-      </w:r>
-      <w:proofErr w:type="spellStart"/>
-      <w:r>
-        <w:rPr>
-          <w:rFonts w:cs="Open Sans"/>
-          <w:color w:val="1F4E79" w:themeColor="accent5" w:themeShade="80"/>
-          <w:lang w:val="fr-FR"/>
-        </w:rPr>
-        <w:t>forwarding</w:t>
-      </w:r>
-      <w:proofErr w:type="spellEnd"/>
-      <w:r>
-        <w:rPr>
-          <w:rFonts w:cs="Open Sans"/>
-          <w:color w:val="1F4E79" w:themeColor="accent5" w:themeShade="80"/>
-          <w:lang w:val="fr-FR"/>
-        </w:rPr>
-        <w:t>. Peut-être vient-il du fait que les 3 dernières valeurs calculées par l’execute ne sont pas mémorisées ?</w:t>
+        <w:t>Sans aller chercher trop loin, vu que nous constatons que le forwarding ne fonctionne pas, nous pouvons sans risque dire que non. Cependant, nous n’avons pas eu le temps de chercher d’où vient ce problème de forwarding. Peut-être vient-il du fait que les 3 dernières valeurs calculées par l’execute ne sont pas mémorisées ?</w:t>
       </w:r>
     </w:p>
     <w:p>
@@ -3532,43 +3093,7 @@
           <w:color w:val="1F4E79" w:themeColor="accent5" w:themeShade="80"/>
           <w:lang w:val="fr-FR"/>
         </w:rPr>
-        <w:t xml:space="preserve">L’instruction BL est composée de 2 instructions : </w:t>
-      </w:r>
-      <w:proofErr w:type="spellStart"/>
-      <w:r>
-        <w:rPr>
-          <w:rFonts w:cs="Open Sans"/>
-          <w:color w:val="1F4E79" w:themeColor="accent5" w:themeShade="80"/>
-          <w:lang w:val="fr-FR"/>
-        </w:rPr>
-        <w:t>bl_msb</w:t>
-      </w:r>
-      <w:proofErr w:type="spellEnd"/>
-      <w:r>
-        <w:rPr>
-          <w:rFonts w:cs="Open Sans"/>
-          <w:color w:val="1F4E79" w:themeColor="accent5" w:themeShade="80"/>
-          <w:lang w:val="fr-FR"/>
-        </w:rPr>
-        <w:t xml:space="preserve"> et </w:t>
-      </w:r>
-      <w:proofErr w:type="spellStart"/>
-      <w:r>
-        <w:rPr>
-          <w:rFonts w:cs="Open Sans"/>
-          <w:color w:val="1F4E79" w:themeColor="accent5" w:themeShade="80"/>
-          <w:lang w:val="fr-FR"/>
-        </w:rPr>
-        <w:t>bl_lsb</w:t>
-      </w:r>
-      <w:proofErr w:type="spellEnd"/>
-      <w:r>
-        <w:rPr>
-          <w:rFonts w:cs="Open Sans"/>
-          <w:color w:val="1F4E79" w:themeColor="accent5" w:themeShade="80"/>
-          <w:lang w:val="fr-FR"/>
-        </w:rPr>
-        <w:t>.</w:t>
+        <w:t>L’instruction BL est composée de 2 instructions : bl_msb et bl_lsb.</w:t>
       </w:r>
     </w:p>
     <w:p>
@@ -3580,51 +3105,13 @@
           <w:lang w:val="fr-FR"/>
         </w:rPr>
       </w:pPr>
-      <w:proofErr w:type="spellStart"/>
-      <w:proofErr w:type="gramStart"/>
-      <w:r>
-        <w:rPr>
-          <w:rFonts w:cs="Open Sans"/>
-          <w:color w:val="1F4E79" w:themeColor="accent5" w:themeShade="80"/>
-          <w:lang w:val="fr-FR"/>
-        </w:rPr>
-        <w:t>bl</w:t>
-      </w:r>
-      <w:proofErr w:type="gramEnd"/>
-      <w:r>
-        <w:rPr>
-          <w:rFonts w:cs="Open Sans"/>
-          <w:color w:val="1F4E79" w:themeColor="accent5" w:themeShade="80"/>
-          <w:lang w:val="fr-FR"/>
-        </w:rPr>
-        <w:t>_msb</w:t>
-      </w:r>
-      <w:proofErr w:type="spellEnd"/>
-      <w:r>
-        <w:rPr>
-          <w:rFonts w:cs="Open Sans"/>
-          <w:color w:val="1F4E79" w:themeColor="accent5" w:themeShade="80"/>
-          <w:lang w:val="fr-FR"/>
-        </w:rPr>
-        <w:t xml:space="preserve"> calcule une partie de l’adresse du saut et l’écrit dans le LR, puis </w:t>
-      </w:r>
-      <w:proofErr w:type="spellStart"/>
-      <w:r>
-        <w:rPr>
-          <w:rFonts w:cs="Open Sans"/>
-          <w:color w:val="1F4E79" w:themeColor="accent5" w:themeShade="80"/>
-          <w:lang w:val="fr-FR"/>
-        </w:rPr>
-        <w:t>bl_lsb</w:t>
-      </w:r>
-      <w:proofErr w:type="spellEnd"/>
-      <w:r>
-        <w:rPr>
-          <w:rFonts w:cs="Open Sans"/>
-          <w:color w:val="1F4E79" w:themeColor="accent5" w:themeShade="80"/>
-          <w:lang w:val="fr-FR"/>
-        </w:rPr>
-        <w:t xml:space="preserve"> lit le LR et calcule d’adresse du saut complète.</w:t>
+      <w:r>
+        <w:rPr>
+          <w:rFonts w:cs="Open Sans"/>
+          <w:color w:val="1F4E79" w:themeColor="accent5" w:themeShade="80"/>
+          <w:lang w:val="fr-FR"/>
+        </w:rPr>
+        <w:t>bl_msb calcule une partie de l’adresse du saut et l’écrit dans le LR, puis bl_lsb lit le LR et calcule d’adresse du saut complète.</w:t>
       </w:r>
     </w:p>
     <w:p>
@@ -3642,43 +3129,7 @@
           <w:color w:val="1F4E79" w:themeColor="accent5" w:themeShade="80"/>
           <w:lang w:val="fr-FR"/>
         </w:rPr>
-        <w:t xml:space="preserve">Il y a donc un aléa de données, car il faut que </w:t>
-      </w:r>
-      <w:proofErr w:type="spellStart"/>
-      <w:r>
-        <w:rPr>
-          <w:rFonts w:cs="Open Sans"/>
-          <w:color w:val="1F4E79" w:themeColor="accent5" w:themeShade="80"/>
-          <w:lang w:val="fr-FR"/>
-        </w:rPr>
-        <w:t>bl_msb</w:t>
-      </w:r>
-      <w:proofErr w:type="spellEnd"/>
-      <w:r>
-        <w:rPr>
-          <w:rFonts w:cs="Open Sans"/>
-          <w:color w:val="1F4E79" w:themeColor="accent5" w:themeShade="80"/>
-          <w:lang w:val="fr-FR"/>
-        </w:rPr>
-        <w:t xml:space="preserve"> ait fini d’écrire avant que </w:t>
-      </w:r>
-      <w:proofErr w:type="spellStart"/>
-      <w:r>
-        <w:rPr>
-          <w:rFonts w:cs="Open Sans"/>
-          <w:color w:val="1F4E79" w:themeColor="accent5" w:themeShade="80"/>
-          <w:lang w:val="fr-FR"/>
-        </w:rPr>
-        <w:t>bl_lsb</w:t>
-      </w:r>
-      <w:proofErr w:type="spellEnd"/>
-      <w:r>
-        <w:rPr>
-          <w:rFonts w:cs="Open Sans"/>
-          <w:color w:val="1F4E79" w:themeColor="accent5" w:themeShade="80"/>
-          <w:lang w:val="fr-FR"/>
-        </w:rPr>
-        <w:t xml:space="preserve"> vienne lire dans le LR</w:t>
+        <w:t>Il y a donc un aléa de données, car il faut que bl_msb ait fini d’écrire avant que bl_lsb vienne lire dans le LR</w:t>
       </w:r>
     </w:p>
     <w:p>
@@ -3744,27 +3195,7 @@
           <w:color w:val="1F4E79" w:themeColor="accent5" w:themeShade="80"/>
           <w:lang w:val="fr-FR"/>
         </w:rPr>
-        <w:t xml:space="preserve">Comme vu dans le chronogramme, 8 cycles. Cela correspond à 2x4 </w:t>
-      </w:r>
-      <w:proofErr w:type="spellStart"/>
-      <w:proofErr w:type="gramStart"/>
-      <w:r>
-        <w:rPr>
-          <w:rFonts w:cs="Open Sans"/>
-          <w:color w:val="1F4E79" w:themeColor="accent5" w:themeShade="80"/>
-          <w:lang w:val="fr-FR"/>
-        </w:rPr>
-        <w:t>cycles,donc</w:t>
-      </w:r>
-      <w:proofErr w:type="spellEnd"/>
-      <w:proofErr w:type="gramEnd"/>
-      <w:r>
-        <w:rPr>
-          <w:rFonts w:cs="Open Sans"/>
-          <w:color w:val="1F4E79" w:themeColor="accent5" w:themeShade="80"/>
-          <w:lang w:val="fr-FR"/>
-        </w:rPr>
-        <w:t xml:space="preserve"> la résolution de </w:t>
+        <w:t xml:space="preserve">Comme vu dans le chronogramme, 8 cycles. Cela correspond à 2x4 cycles,donc la résolution de </w:t>
       </w:r>
       <w:r>
         <w:rPr>
@@ -3835,25 +3266,7 @@
           <w:color w:val="1F4E79" w:themeColor="accent5" w:themeShade="80"/>
           <w:lang w:val="fr-FR"/>
         </w:rPr>
-        <w:t xml:space="preserve">IPC = nombre instructions sans NOP / temps de </w:t>
-      </w:r>
-      <w:proofErr w:type="gramStart"/>
-      <w:r>
-        <w:rPr>
-          <w:rFonts w:cs="Open Sans"/>
-          <w:color w:val="1F4E79" w:themeColor="accent5" w:themeShade="80"/>
-          <w:lang w:val="fr-FR"/>
-        </w:rPr>
-        <w:t>cycle totale</w:t>
-      </w:r>
-      <w:proofErr w:type="gramEnd"/>
-      <w:r>
-        <w:rPr>
-          <w:rFonts w:cs="Open Sans"/>
-          <w:color w:val="1F4E79" w:themeColor="accent5" w:themeShade="80"/>
-          <w:lang w:val="fr-FR"/>
-        </w:rPr>
-        <w:t xml:space="preserve"> </w:t>
+        <w:t xml:space="preserve">IPC = nombre instructions sans NOP / temps de cycle totale </w:t>
       </w:r>
     </w:p>
     <w:p>
@@ -3924,17 +3337,9 @@
           <w:lang w:val="fr-FR"/>
         </w:rPr>
         <w:lastRenderedPageBreak/>
-        <w:t xml:space="preserve">Pipeline </w:t>
-      </w:r>
-      <w:proofErr w:type="spellStart"/>
-      <w:r>
-        <w:rPr>
-          <w:lang w:val="fr-FR"/>
-        </w:rPr>
-        <w:t>Forwarding</w:t>
+        <w:t>Pipeline Forwarding</w:t>
       </w:r>
       <w:bookmarkEnd w:id="5"/>
-      <w:proofErr w:type="spellEnd"/>
     </w:p>
     <w:p>
       <w:pPr>
@@ -3948,17 +3353,9 @@
         <w:rPr>
           <w:lang w:val="fr-FR"/>
         </w:rPr>
-        <w:t xml:space="preserve">Circuit </w:t>
-      </w:r>
-      <w:proofErr w:type="spellStart"/>
-      <w:r>
-        <w:rPr>
-          <w:lang w:val="fr-FR"/>
-        </w:rPr>
-        <w:t>data_hazard</w:t>
+        <w:t>Circuit data_hazard</w:t>
       </w:r>
       <w:bookmarkEnd w:id="6"/>
-      <w:proofErr w:type="spellEnd"/>
     </w:p>
     <w:p>
       <w:pPr>
@@ -3978,23 +3375,7 @@
           <w:rFonts w:cs="Open Sans"/>
           <w:lang w:val="fr-FR"/>
         </w:rPr>
-        <w:t xml:space="preserve">A quoi sert le signal </w:t>
-      </w:r>
-      <w:proofErr w:type="spellStart"/>
-      <w:r>
-        <w:rPr>
-          <w:rFonts w:cs="Open Sans"/>
-          <w:lang w:val="fr-FR"/>
-        </w:rPr>
-        <w:t>sel_mem_i</w:t>
-      </w:r>
-      <w:proofErr w:type="spellEnd"/>
-      <w:r>
-        <w:rPr>
-          <w:rFonts w:cs="Open Sans"/>
-          <w:lang w:val="fr-FR"/>
-        </w:rPr>
-        <w:t xml:space="preserve"> ?</w:t>
+        <w:t>A quoi sert le signal sel_mem_i ?</w:t>
       </w:r>
     </w:p>
     <w:p>
@@ -4006,23 +3387,13 @@
           <w:lang w:val="fr-FR"/>
         </w:rPr>
       </w:pPr>
-      <w:proofErr w:type="spellStart"/>
-      <w:r>
-        <w:rPr>
-          <w:rFonts w:cs="Open Sans"/>
-          <w:color w:val="1F4E79" w:themeColor="accent5" w:themeShade="80"/>
-          <w:lang w:val="fr-FR"/>
-        </w:rPr>
-        <w:t>Sel_mem_i</w:t>
-      </w:r>
-      <w:proofErr w:type="spellEnd"/>
-      <w:r>
-        <w:rPr>
-          <w:rFonts w:cs="Open Sans"/>
-          <w:color w:val="1F4E79" w:themeColor="accent5" w:themeShade="80"/>
-          <w:lang w:val="fr-FR"/>
-        </w:rPr>
-        <w:t xml:space="preserve"> nous informe qu’une instruction d’accès à la mémoire de données est décodée. </w:t>
+      <w:r>
+        <w:rPr>
+          <w:rFonts w:cs="Open Sans"/>
+          <w:color w:val="1F4E79" w:themeColor="accent5" w:themeShade="80"/>
+          <w:lang w:val="fr-FR"/>
+        </w:rPr>
+        <w:t xml:space="preserve">Sel_mem_i nous informe qu’une instruction d’accès à la mémoire de données est décodée. </w:t>
       </w:r>
       <w:r>
         <w:rPr>
@@ -4059,23 +3430,7 @@
           <w:rFonts w:cs="Open Sans"/>
           <w:lang w:val="fr-FR"/>
         </w:rPr>
-        <w:t xml:space="preserve">Est-il possible/utile de faire un data </w:t>
-      </w:r>
-      <w:proofErr w:type="spellStart"/>
-      <w:r>
-        <w:rPr>
-          <w:rFonts w:cs="Open Sans"/>
-          <w:lang w:val="fr-FR"/>
-        </w:rPr>
-        <w:t>forwarding</w:t>
-      </w:r>
-      <w:proofErr w:type="spellEnd"/>
-      <w:r>
-        <w:rPr>
-          <w:rFonts w:cs="Open Sans"/>
-          <w:lang w:val="fr-FR"/>
-        </w:rPr>
-        <w:t xml:space="preserve"> depuis le stage WRITE_BACK ? (L’écriture dans le registre dans la banque de registres). Comment pourrait-il être ajouté au circuit ? </w:t>
+        <w:t xml:space="preserve">Est-il possible/utile de faire un data forwarding depuis le stage WRITE_BACK ? (L’écriture dans le registre dans la banque de registres). Comment pourrait-il être ajouté au circuit ? </w:t>
       </w:r>
     </w:p>
     <w:p>
@@ -4093,25 +3448,7 @@
           <w:color w:val="1F4E79" w:themeColor="accent5" w:themeShade="80"/>
           <w:lang w:val="fr-FR"/>
         </w:rPr>
-        <w:t xml:space="preserve">Si on veut garder le fonctionnement du </w:t>
-      </w:r>
-      <w:proofErr w:type="spellStart"/>
-      <w:r>
-        <w:rPr>
-          <w:rFonts w:cs="Open Sans"/>
-          <w:color w:val="1F4E79" w:themeColor="accent5" w:themeShade="80"/>
-          <w:lang w:val="fr-FR"/>
-        </w:rPr>
-        <w:t>forwarding</w:t>
-      </w:r>
-      <w:proofErr w:type="spellEnd"/>
-      <w:r>
-        <w:rPr>
-          <w:rFonts w:cs="Open Sans"/>
-          <w:color w:val="1F4E79" w:themeColor="accent5" w:themeShade="80"/>
-          <w:lang w:val="fr-FR"/>
-        </w:rPr>
-        <w:t>, il faudrait mémoriser les données dans le WRITE_BACK (dans notre cas Reg Bank</w:t>
+        <w:t>Si on veut garder le fonctionnement du forwarding, il faudrait mémoriser les données dans le WRITE_BACK (dans notre cas Reg Bank</w:t>
       </w:r>
       <w:r>
         <w:rPr>
@@ -4143,36 +3480,8 @@
           <w:color w:val="1F4E79" w:themeColor="accent5" w:themeShade="80"/>
           <w:lang w:val="fr-FR"/>
         </w:rPr>
-        <w:t xml:space="preserve">l faudrait repasser la donnée mémorisée dans le </w:t>
-      </w:r>
-      <w:proofErr w:type="spellStart"/>
-      <w:r>
-        <w:rPr>
-          <w:rFonts w:cs="Open Sans"/>
-          <w:color w:val="1F4E79" w:themeColor="accent5" w:themeShade="80"/>
-          <w:lang w:val="fr-FR"/>
-        </w:rPr>
-        <w:t>RegBank</w:t>
-      </w:r>
-      <w:proofErr w:type="spellEnd"/>
-      <w:r>
-        <w:rPr>
-          <w:rFonts w:cs="Open Sans"/>
-          <w:color w:val="1F4E79" w:themeColor="accent5" w:themeShade="80"/>
-          <w:lang w:val="fr-FR"/>
-        </w:rPr>
-        <w:t xml:space="preserve"> au bloc </w:t>
-      </w:r>
-      <w:proofErr w:type="spellStart"/>
-      <w:r>
-        <w:rPr>
-          <w:rFonts w:cs="Open Sans"/>
-          <w:color w:val="1F4E79" w:themeColor="accent5" w:themeShade="80"/>
-          <w:lang w:val="fr-FR"/>
-        </w:rPr>
-        <w:t>execute</w:t>
-      </w:r>
-      <w:proofErr w:type="spellEnd"/>
+        <w:t>l faudrait repasser la donnée mémorisée dans le RegBank au bloc execute</w:t>
+      </w:r>
       <w:r>
         <w:rPr>
           <w:rFonts w:cs="Open Sans"/>
@@ -4200,39 +3509,7 @@
           <w:rFonts w:cs="Open Sans"/>
           <w:lang w:val="fr-FR"/>
         </w:rPr>
-        <w:t xml:space="preserve">Quelles sont les conditions pour que le </w:t>
-      </w:r>
-      <w:proofErr w:type="spellStart"/>
-      <w:r>
-        <w:rPr>
-          <w:rFonts w:cs="Open Sans"/>
-          <w:lang w:val="fr-FR"/>
-        </w:rPr>
-        <w:t>forwarding</w:t>
-      </w:r>
-      <w:proofErr w:type="spellEnd"/>
-      <w:r>
-        <w:rPr>
-          <w:rFonts w:cs="Open Sans"/>
-          <w:lang w:val="fr-FR"/>
-        </w:rPr>
-        <w:t xml:space="preserve"> puisse avoir lieu ? Quelles sont les conditions pour que le </w:t>
-      </w:r>
-      <w:proofErr w:type="spellStart"/>
-      <w:r>
-        <w:rPr>
-          <w:rFonts w:cs="Open Sans"/>
-          <w:lang w:val="fr-FR"/>
-        </w:rPr>
-        <w:t>forwarding</w:t>
-      </w:r>
-      <w:proofErr w:type="spellEnd"/>
-      <w:r>
-        <w:rPr>
-          <w:rFonts w:cs="Open Sans"/>
-          <w:lang w:val="fr-FR"/>
-        </w:rPr>
-        <w:t xml:space="preserve"> soit utile ?</w:t>
+        <w:t>Quelles sont les conditions pour que le forwarding puisse avoir lieu ? Quelles sont les conditions pour que le forwarding soit utile ?</w:t>
       </w:r>
     </w:p>
     <w:p>
@@ -4250,43 +3527,7 @@
           <w:color w:val="1F4E79" w:themeColor="accent5" w:themeShade="80"/>
           <w:lang w:val="fr-FR"/>
         </w:rPr>
-        <w:t xml:space="preserve">Pour que le </w:t>
-      </w:r>
-      <w:proofErr w:type="spellStart"/>
-      <w:r>
-        <w:rPr>
-          <w:rFonts w:cs="Open Sans"/>
-          <w:color w:val="1F4E79" w:themeColor="accent5" w:themeShade="80"/>
-          <w:lang w:val="fr-FR"/>
-        </w:rPr>
-        <w:t>forwarding</w:t>
-      </w:r>
-      <w:proofErr w:type="spellEnd"/>
-      <w:r>
-        <w:rPr>
-          <w:rFonts w:cs="Open Sans"/>
-          <w:color w:val="1F4E79" w:themeColor="accent5" w:themeShade="80"/>
-          <w:lang w:val="fr-FR"/>
-        </w:rPr>
-        <w:t xml:space="preserve"> ait lieu, il faut que le résultat écrit dans un registre de la banque de données soit disponible immédiatement à l’étage de l’execute lors de l’instruction suivante. Pour que le </w:t>
-      </w:r>
-      <w:proofErr w:type="spellStart"/>
-      <w:r>
-        <w:rPr>
-          <w:rFonts w:cs="Open Sans"/>
-          <w:color w:val="1F4E79" w:themeColor="accent5" w:themeShade="80"/>
-          <w:lang w:val="fr-FR"/>
-        </w:rPr>
-        <w:t>Forwarding</w:t>
-      </w:r>
-      <w:proofErr w:type="spellEnd"/>
-      <w:r>
-        <w:rPr>
-          <w:rFonts w:cs="Open Sans"/>
-          <w:color w:val="1F4E79" w:themeColor="accent5" w:themeShade="80"/>
-          <w:lang w:val="fr-FR"/>
-        </w:rPr>
-        <w:t xml:space="preserve"> soit utile, il faut que le programme à </w:t>
+        <w:t xml:space="preserve">Pour que le forwarding ait lieu, il faut que le résultat écrit dans un registre de la banque de données soit disponible immédiatement à l’étage de l’execute lors de l’instruction suivante. Pour que le Forwarding soit utile, il faut que le programme à </w:t>
       </w:r>
       <w:r>
         <w:rPr>
@@ -4302,25 +3543,7 @@
           <w:color w:val="1F4E79" w:themeColor="accent5" w:themeShade="80"/>
           <w:lang w:val="fr-FR"/>
         </w:rPr>
-        <w:t xml:space="preserve"> comporte des aléas de type RAW. Dans ce cas, nous pouvons gagner des coups de </w:t>
-      </w:r>
-      <w:proofErr w:type="spellStart"/>
-      <w:r>
-        <w:rPr>
-          <w:rFonts w:cs="Open Sans"/>
-          <w:color w:val="1F4E79" w:themeColor="accent5" w:themeShade="80"/>
-          <w:lang w:val="fr-FR"/>
-        </w:rPr>
-        <w:t>clock</w:t>
-      </w:r>
-      <w:proofErr w:type="spellEnd"/>
-      <w:r>
-        <w:rPr>
-          <w:rFonts w:cs="Open Sans"/>
-          <w:color w:val="1F4E79" w:themeColor="accent5" w:themeShade="80"/>
-          <w:lang w:val="fr-FR"/>
-        </w:rPr>
-        <w:t>.</w:t>
+        <w:t xml:space="preserve"> comporte des aléas de type RAW. Dans ce cas, nous pouvons gagner des coups de clock.</w:t>
       </w:r>
     </w:p>
     <w:p>
@@ -4341,65 +3564,8 @@
           <w:rFonts w:cs="Open Sans"/>
           <w:lang w:val="fr-FR"/>
         </w:rPr>
-        <w:t xml:space="preserve">Quelles sont les conséquences du </w:t>
-      </w:r>
-      <w:proofErr w:type="spellStart"/>
-      <w:r>
-        <w:rPr>
-          <w:rFonts w:cs="Open Sans"/>
-          <w:lang w:val="fr-FR"/>
-        </w:rPr>
-        <w:t>forwarding</w:t>
-      </w:r>
-      <w:proofErr w:type="spellEnd"/>
-      <w:r>
-        <w:rPr>
-          <w:rFonts w:cs="Open Sans"/>
-          <w:lang w:val="fr-FR"/>
-        </w:rPr>
-        <w:t xml:space="preserve"> sur la gestion des aléas de </w:t>
-      </w:r>
-      <w:proofErr w:type="gramStart"/>
-      <w:r>
-        <w:rPr>
-          <w:rFonts w:cs="Open Sans"/>
-          <w:lang w:val="fr-FR"/>
-        </w:rPr>
-        <w:t>données?</w:t>
-      </w:r>
-      <w:proofErr w:type="gramEnd"/>
-      <w:r>
-        <w:rPr>
-          <w:rFonts w:cs="Open Sans"/>
-          <w:lang w:val="fr-FR"/>
-        </w:rPr>
-        <w:t xml:space="preserve"> Quelles sont les conséquences du </w:t>
-      </w:r>
-      <w:proofErr w:type="spellStart"/>
-      <w:r>
-        <w:rPr>
-          <w:rFonts w:cs="Open Sans"/>
-          <w:lang w:val="fr-FR"/>
-        </w:rPr>
-        <w:t>forwarding</w:t>
-      </w:r>
-      <w:proofErr w:type="spellEnd"/>
-      <w:r>
-        <w:rPr>
-          <w:rFonts w:cs="Open Sans"/>
-          <w:lang w:val="fr-FR"/>
-        </w:rPr>
-        <w:t xml:space="preserve"> sur la gestion des aléas de </w:t>
-      </w:r>
-      <w:proofErr w:type="gramStart"/>
-      <w:r>
-        <w:rPr>
-          <w:rFonts w:cs="Open Sans"/>
-          <w:lang w:val="fr-FR"/>
-        </w:rPr>
-        <w:t>contrôle?</w:t>
-      </w:r>
-      <w:proofErr w:type="gramEnd"/>
+        <w:t>Quelles sont les conséquences du forwarding sur la gestion des aléas de données? Quelles sont les conséquences du forwarding sur la gestion des aléas de contrôle?</w:t>
+      </w:r>
     </w:p>
     <w:p>
       <w:pPr>
@@ -4416,44 +3582,16 @@
           <w:color w:val="1F4E79" w:themeColor="accent5" w:themeShade="80"/>
           <w:lang w:val="fr-FR"/>
         </w:rPr>
-        <w:t xml:space="preserve">En cas d’aléas de données, sauf dans le cas d’une instruction de type LDR, le </w:t>
-      </w:r>
-      <w:proofErr w:type="spellStart"/>
-      <w:r>
-        <w:rPr>
-          <w:rFonts w:cs="Open Sans"/>
-          <w:color w:val="1F4E79" w:themeColor="accent5" w:themeShade="80"/>
-          <w:lang w:val="fr-FR"/>
-        </w:rPr>
-        <w:t>forwarding</w:t>
-      </w:r>
-      <w:proofErr w:type="spellEnd"/>
-      <w:r>
-        <w:rPr>
-          <w:rFonts w:cs="Open Sans"/>
-          <w:color w:val="1F4E79" w:themeColor="accent5" w:themeShade="80"/>
-          <w:lang w:val="fr-FR"/>
-        </w:rPr>
-        <w:t xml:space="preserve"> permet de ne pas arrêter les blocks du pipeline, car le bloc execute a accès directement </w:t>
-      </w:r>
-      <w:proofErr w:type="gramStart"/>
-      <w:r>
-        <w:rPr>
-          <w:rFonts w:cs="Open Sans"/>
-          <w:color w:val="1F4E79" w:themeColor="accent5" w:themeShade="80"/>
-          <w:lang w:val="fr-FR"/>
-        </w:rPr>
-        <w:t xml:space="preserve">aux données </w:t>
-      </w:r>
-      <w:r>
-        <w:rPr>
-          <w:rFonts w:cs="Open Sans"/>
-          <w:color w:val="1F4E79" w:themeColor="accent5" w:themeShade="80"/>
-          <w:lang w:val="fr-FR"/>
-        </w:rPr>
-        <w:t>nécessaire</w:t>
-      </w:r>
-      <w:proofErr w:type="gramEnd"/>
+        <w:t xml:space="preserve">En cas d’aléas de données, sauf dans le cas d’une instruction de type LDR, le forwarding permet de ne pas arrêter les blocks du pipeline, car le bloc execute a accès directement </w:t>
+      </w:r>
+      <w:r>
+        <w:rPr>
+          <w:rFonts w:cs="Open Sans"/>
+          <w:color w:val="1F4E79" w:themeColor="accent5" w:themeShade="80"/>
+          <w:lang w:val="fr-FR"/>
+        </w:rPr>
+        <w:t>aux données nécessaires</w:t>
+      </w:r>
       <w:r>
         <w:rPr>
           <w:rFonts w:cs="Open Sans"/>
@@ -4486,25 +3624,7 @@
           <w:color w:val="1F4E79" w:themeColor="accent5" w:themeShade="80"/>
           <w:lang w:val="fr-FR"/>
         </w:rPr>
-        <w:t xml:space="preserve">Il n’y a pas de conséquences pour la gestion des aléas de contrôle, car de toutes manière, le calcul du saut doit se faire dans le bloc execute. Nous perdons donc 2 cycles avec ou sans </w:t>
-      </w:r>
-      <w:proofErr w:type="spellStart"/>
-      <w:r>
-        <w:rPr>
-          <w:rFonts w:cs="Open Sans"/>
-          <w:color w:val="1F4E79" w:themeColor="accent5" w:themeShade="80"/>
-          <w:lang w:val="fr-FR"/>
-        </w:rPr>
-        <w:t>forwarding</w:t>
-      </w:r>
-      <w:proofErr w:type="spellEnd"/>
-      <w:r>
-        <w:rPr>
-          <w:rFonts w:cs="Open Sans"/>
-          <w:color w:val="1F4E79" w:themeColor="accent5" w:themeShade="80"/>
-          <w:lang w:val="fr-FR"/>
-        </w:rPr>
-        <w:t>.</w:t>
+        <w:t>Il n’y a pas de conséquences pour la gestion des aléas de contrôle, car de toutes manière, le calcul du saut doit se faire dans le bloc execute. Nous perdons donc 2 cycles avec ou sans forwarding.</w:t>
       </w:r>
     </w:p>
     <w:p>
@@ -4605,23 +3725,7 @@
           <w:rFonts w:cs="Open Sans"/>
           <w:lang w:val="fr-FR"/>
         </w:rPr>
-        <w:t xml:space="preserve">Pourquoi doit-on faire ça pour le signal </w:t>
-      </w:r>
-      <w:proofErr w:type="spellStart"/>
-      <w:r>
-        <w:rPr>
-          <w:rFonts w:cs="Open Sans"/>
-          <w:lang w:val="fr-FR"/>
-        </w:rPr>
-        <w:t>reg_mem_data_s</w:t>
-      </w:r>
-      <w:proofErr w:type="spellEnd"/>
-      <w:r>
-        <w:rPr>
-          <w:rFonts w:cs="Open Sans"/>
-          <w:lang w:val="fr-FR"/>
-        </w:rPr>
-        <w:t xml:space="preserve"> ?</w:t>
+        <w:t>Pourquoi doit-on faire ça pour le signal reg_mem_data_s ?</w:t>
       </w:r>
     </w:p>
     <w:p>
@@ -4692,23 +3796,7 @@
           <w:rFonts w:cs="Open Sans"/>
           <w:lang w:val="fr-FR"/>
         </w:rPr>
-        <w:t xml:space="preserve">Que devrait-on faire si on avait un data </w:t>
-      </w:r>
-      <w:proofErr w:type="spellStart"/>
-      <w:r>
-        <w:rPr>
-          <w:rFonts w:cs="Open Sans"/>
-          <w:lang w:val="fr-FR"/>
-        </w:rPr>
-        <w:t>forwarding</w:t>
-      </w:r>
-      <w:proofErr w:type="spellEnd"/>
-      <w:r>
-        <w:rPr>
-          <w:rFonts w:cs="Open Sans"/>
-          <w:lang w:val="fr-FR"/>
-        </w:rPr>
-        <w:t xml:space="preserve"> venant du WRITE_BACK ?</w:t>
+        <w:t>Que devrait-on faire si on avait un data forwarding venant du WRITE_BACK ?</w:t>
       </w:r>
     </w:p>
     <w:p>
@@ -4756,17 +3844,9 @@
           <w:lang w:val="fr-FR"/>
         </w:rPr>
         <w:lastRenderedPageBreak/>
-        <w:t xml:space="preserve">Test : pipeline </w:t>
-      </w:r>
-      <w:proofErr w:type="spellStart"/>
-      <w:r>
-        <w:rPr>
-          <w:lang w:val="fr-FR"/>
-        </w:rPr>
-        <w:t>forwarding</w:t>
+        <w:t>Test : pipeline forwarding</w:t>
       </w:r>
       <w:bookmarkEnd w:id="8"/>
-      <w:proofErr w:type="spellEnd"/>
     </w:p>
     <w:p>
       <w:pPr>
@@ -4855,6 +3935,210 @@
     </w:p>
     <w:p>
       <w:pPr>
+        <w:jc w:val="both"/>
+        <w:rPr>
+          <w:rFonts w:cs="Open Sans"/>
+          <w:color w:val="1F4E79" w:themeColor="accent5" w:themeShade="80"/>
+          <w:lang w:val="fr-FR"/>
+        </w:rPr>
+      </w:pPr>
+      <w:r>
+        <w:rPr>
+          <w:rFonts w:cs="Open Sans"/>
+          <w:noProof/>
+          <w:color w:val="1F4E79" w:themeColor="accent5" w:themeShade="80"/>
+          <w:lang w:val="fr-FR"/>
+        </w:rPr>
+        <w:drawing>
+          <wp:inline distT="0" distB="0" distL="0" distR="0" wp14:anchorId="7E150F9F" wp14:editId="13FDAB33">
+            <wp:extent cx="5715000" cy="1628775"/>
+            <wp:effectExtent l="0" t="0" r="0" b="9525"/>
+            <wp:docPr id="6" name="Image 6"/>
+            <wp:cNvGraphicFramePr>
+              <a:graphicFrameLocks xmlns:a="http://schemas.openxmlformats.org/drawingml/2006/main" noChangeAspect="1"/>
+            </wp:cNvGraphicFramePr>
+            <a:graphic xmlns:a="http://schemas.openxmlformats.org/drawingml/2006/main">
+              <a:graphicData uri="http://schemas.openxmlformats.org/drawingml/2006/picture">
+                <pic:pic xmlns:pic="http://schemas.openxmlformats.org/drawingml/2006/picture">
+                  <pic:nvPicPr>
+                    <pic:cNvPr id="0" name="Picture 2"/>
+                    <pic:cNvPicPr>
+                      <a:picLocks noChangeAspect="1" noChangeArrowheads="1"/>
+                    </pic:cNvPicPr>
+                  </pic:nvPicPr>
+                  <pic:blipFill>
+                    <a:blip r:embed="rId15" cstate="print">
+                      <a:extLst>
+                        <a:ext uri="{28A0092B-C50C-407E-A947-70E740481C1C}">
+                          <a14:useLocalDpi xmlns:a14="http://schemas.microsoft.com/office/drawing/2010/main" val="0"/>
+                        </a:ext>
+                      </a:extLst>
+                    </a:blip>
+                    <a:srcRect/>
+                    <a:stretch>
+                      <a:fillRect/>
+                    </a:stretch>
+                  </pic:blipFill>
+                  <pic:spPr bwMode="auto">
+                    <a:xfrm>
+                      <a:off x="0" y="0"/>
+                      <a:ext cx="5715000" cy="1628775"/>
+                    </a:xfrm>
+                    <a:prstGeom prst="rect">
+                      <a:avLst/>
+                    </a:prstGeom>
+                    <a:noFill/>
+                    <a:ln>
+                      <a:noFill/>
+                    </a:ln>
+                  </pic:spPr>
+                </pic:pic>
+              </a:graphicData>
+            </a:graphic>
+          </wp:inline>
+        </w:drawing>
+      </w:r>
+    </w:p>
+    <w:p>
+      <w:pPr>
+        <w:jc w:val="both"/>
+        <w:rPr>
+          <w:rFonts w:cs="Open Sans"/>
+          <w:color w:val="1F4E79" w:themeColor="accent5" w:themeShade="80"/>
+          <w:lang w:val="fr-FR"/>
+        </w:rPr>
+      </w:pPr>
+      <w:r>
+        <w:rPr>
+          <w:rFonts w:cs="Open Sans"/>
+          <w:color w:val="1F4E79" w:themeColor="accent5" w:themeShade="80"/>
+          <w:lang w:val="fr-FR"/>
+        </w:rPr>
+        <w:t xml:space="preserve">Comme on peut l’observer dans le chronogramme, le forwarding se fait sans le </w:t>
+      </w:r>
+      <w:r>
+        <w:rPr>
+          <w:rFonts w:cs="Open Sans"/>
+          <w:color w:val="1F4E79" w:themeColor="accent5" w:themeShade="80"/>
+          <w:lang w:val="fr-FR"/>
+        </w:rPr>
+        <w:t>problème</w:t>
+      </w:r>
+      <w:r>
+        <w:rPr>
+          <w:rFonts w:cs="Open Sans"/>
+          <w:color w:val="1F4E79" w:themeColor="accent5" w:themeShade="80"/>
+          <w:lang w:val="fr-FR"/>
+        </w:rPr>
+        <w:t>. On peut le voir au fait que les instructions qui génèrent des aléas de données n’</w:t>
+      </w:r>
+      <w:r>
+        <w:rPr>
+          <w:rFonts w:cs="Open Sans"/>
+          <w:color w:val="1F4E79" w:themeColor="accent5" w:themeShade="80"/>
+          <w:lang w:val="fr-FR"/>
+        </w:rPr>
+        <w:t>interrompent</w:t>
+      </w:r>
+      <w:r>
+        <w:rPr>
+          <w:rFonts w:cs="Open Sans"/>
+          <w:color w:val="1F4E79" w:themeColor="accent5" w:themeShade="80"/>
+          <w:lang w:val="fr-FR"/>
+        </w:rPr>
+        <w:t xml:space="preserve"> pas le </w:t>
+      </w:r>
+      <w:r>
+        <w:rPr>
+          <w:rFonts w:cs="Open Sans"/>
+          <w:color w:val="1F4E79" w:themeColor="accent5" w:themeShade="80"/>
+          <w:lang w:val="fr-FR"/>
+        </w:rPr>
+        <w:t xml:space="preserve">déroulement du processeur. En effet on voit que le processeur continue de traites les données. On peut néanmoins </w:t>
+      </w:r>
+      <w:r>
+        <w:rPr>
+          <w:rFonts w:cs="Open Sans"/>
+          <w:color w:val="1F4E79" w:themeColor="accent5" w:themeShade="80"/>
+          <w:lang w:val="fr-FR"/>
+        </w:rPr>
+        <w:t>noter</w:t>
+      </w:r>
+      <w:r>
+        <w:rPr>
+          <w:rFonts w:cs="Open Sans"/>
+          <w:color w:val="1F4E79" w:themeColor="accent5" w:themeShade="80"/>
+          <w:lang w:val="fr-FR"/>
+        </w:rPr>
+        <w:t xml:space="preserve"> que pour l’</w:t>
+      </w:r>
+      <w:r>
+        <w:rPr>
+          <w:rFonts w:cs="Open Sans"/>
+          <w:color w:val="1F4E79" w:themeColor="accent5" w:themeShade="80"/>
+          <w:lang w:val="fr-FR"/>
+        </w:rPr>
+        <w:t>aléa</w:t>
+      </w:r>
+      <w:r>
+        <w:rPr>
+          <w:rFonts w:cs="Open Sans"/>
+          <w:color w:val="1F4E79" w:themeColor="accent5" w:themeShade="80"/>
+          <w:lang w:val="fr-FR"/>
+        </w:rPr>
+        <w:t xml:space="preserve"> de contrôle avec le long jump BL ca </w:t>
+      </w:r>
+      <w:r>
+        <w:rPr>
+          <w:rFonts w:cs="Open Sans"/>
+          <w:color w:val="1F4E79" w:themeColor="accent5" w:themeShade="80"/>
+          <w:lang w:val="fr-FR"/>
+        </w:rPr>
+        <w:t>génère</w:t>
+      </w:r>
+      <w:r>
+        <w:rPr>
+          <w:rFonts w:cs="Open Sans"/>
+          <w:color w:val="1F4E79" w:themeColor="accent5" w:themeShade="80"/>
+          <w:lang w:val="fr-FR"/>
+        </w:rPr>
+        <w:t xml:space="preserve"> 4 cycle</w:t>
+      </w:r>
+      <w:r>
+        <w:rPr>
+          <w:rFonts w:cs="Open Sans"/>
+          <w:color w:val="1F4E79" w:themeColor="accent5" w:themeShade="80"/>
+          <w:lang w:val="fr-FR"/>
+        </w:rPr>
+        <w:t>s</w:t>
+      </w:r>
+      <w:r>
+        <w:rPr>
+          <w:rFonts w:cs="Open Sans"/>
+          <w:color w:val="1F4E79" w:themeColor="accent5" w:themeShade="80"/>
+          <w:lang w:val="fr-FR"/>
+        </w:rPr>
+        <w:t xml:space="preserve"> pour régulariser l’</w:t>
+      </w:r>
+      <w:r>
+        <w:rPr>
+          <w:rFonts w:cs="Open Sans"/>
+          <w:color w:val="1F4E79" w:themeColor="accent5" w:themeShade="80"/>
+          <w:lang w:val="fr-FR"/>
+        </w:rPr>
+        <w:t>écriture</w:t>
+      </w:r>
+      <w:r>
+        <w:rPr>
+          <w:rFonts w:cs="Open Sans"/>
+          <w:color w:val="1F4E79" w:themeColor="accent5" w:themeShade="80"/>
+          <w:lang w:val="fr-FR"/>
+        </w:rPr>
+        <w:t xml:space="preserve"> du PC. Donc maintenant on a un processeur qui implemente parfaitement le forwarding.</w:t>
+      </w:r>
+    </w:p>
+    <w:p>
+      <w:pPr>
         <w:pStyle w:val="Paragraphedeliste"/>
         <w:numPr>
           <w:ilvl w:val="0"/>
@@ -4871,39 +4155,7 @@
           <w:rFonts w:ascii="Arial" w:hAnsi="Arial" w:cs="Arial"/>
           <w:lang w:val="fr-FR"/>
         </w:rPr>
-        <w:t xml:space="preserve">Quel est l’IPC de votre programme ? et le </w:t>
-      </w:r>
-      <w:proofErr w:type="spellStart"/>
-      <w:r>
-        <w:rPr>
-          <w:rFonts w:ascii="Arial" w:hAnsi="Arial" w:cs="Arial"/>
-          <w:lang w:val="fr-FR"/>
-        </w:rPr>
-        <w:t>throughput</w:t>
-      </w:r>
-      <w:proofErr w:type="spellEnd"/>
-      <w:r>
-        <w:rPr>
-          <w:rFonts w:ascii="Arial" w:hAnsi="Arial" w:cs="Arial"/>
-          <w:lang w:val="fr-FR"/>
-        </w:rPr>
-        <w:t xml:space="preserve"> si on considère une </w:t>
-      </w:r>
-      <w:proofErr w:type="spellStart"/>
-      <w:r>
-        <w:rPr>
-          <w:rFonts w:ascii="Arial" w:hAnsi="Arial" w:cs="Arial"/>
-          <w:lang w:val="fr-FR"/>
-        </w:rPr>
-        <w:t>clock</w:t>
-      </w:r>
-      <w:proofErr w:type="spellEnd"/>
-      <w:r>
-        <w:rPr>
-          <w:rFonts w:ascii="Arial" w:hAnsi="Arial" w:cs="Arial"/>
-          <w:lang w:val="fr-FR"/>
-        </w:rPr>
-        <w:t xml:space="preserve"> à 4KHz ?</w:t>
+        <w:t>Quel est l’IPC de votre programme ? et le throughput si on considère une clock à 4KHz ?</w:t>
       </w:r>
     </w:p>
     <w:p>
@@ -5001,28 +4253,82 @@
         </w:rPr>
         <w:t>De la prédiction de branchement, pour éviter de perdre 2 cycles lors d’un saut.</w:t>
       </w:r>
-    </w:p>
-    <w:p>
-      <w:pPr>
-        <w:jc w:val="both"/>
-        <w:rPr>
-          <w:rFonts w:cs="Open Sans"/>
-          <w:color w:val="1F4E79" w:themeColor="accent5" w:themeShade="80"/>
-          <w:lang w:val="fr-FR"/>
-        </w:rPr>
-      </w:pPr>
-      <w:r>
-        <w:rPr>
-          <w:rFonts w:cs="Open Sans"/>
-          <w:color w:val="1F4E79" w:themeColor="accent5" w:themeShade="80"/>
-          <w:lang w:val="fr-FR"/>
-        </w:rPr>
-        <w:t>Nous fournir un processeur forwardé qui fonctionne =).</w:t>
+      <w:r>
+        <w:rPr>
+          <w:rFonts w:cs="Open Sans"/>
+          <w:color w:val="1F4E79" w:themeColor="accent5" w:themeShade="80"/>
+          <w:lang w:val="fr-FR"/>
+        </w:rPr>
+        <w:t xml:space="preserve"> On peut aussi imaginer un ordonnancement hardware mais cela peut être plus complexe pour un gain moindre. De plus c’est un </w:t>
+      </w:r>
+      <w:r>
+        <w:rPr>
+          <w:rFonts w:cs="Open Sans"/>
+          <w:color w:val="1F4E79" w:themeColor="accent5" w:themeShade="80"/>
+          <w:lang w:val="fr-FR"/>
+        </w:rPr>
+        <w:t>système</w:t>
+      </w:r>
+      <w:r>
+        <w:rPr>
+          <w:rFonts w:cs="Open Sans"/>
+          <w:color w:val="1F4E79" w:themeColor="accent5" w:themeShade="80"/>
+          <w:lang w:val="fr-FR"/>
+        </w:rPr>
+        <w:t xml:space="preserve"> qui peut être fait niveau software via un compilateur par exemple.</w:t>
+      </w:r>
+      <w:r>
+        <w:rPr>
+          <w:rFonts w:cs="Open Sans"/>
+          <w:color w:val="1F4E79" w:themeColor="accent5" w:themeShade="80"/>
+          <w:lang w:val="fr-FR"/>
+        </w:rPr>
+        <w:t xml:space="preserve"> Un peu aussi par exemple ajouter un système de </w:t>
+      </w:r>
+      <w:r>
+        <w:rPr>
+          <w:rFonts w:cs="Open Sans"/>
+          <w:color w:val="1F4E79" w:themeColor="accent5" w:themeShade="80"/>
+          <w:lang w:val="fr-FR"/>
+        </w:rPr>
+        <w:t>parallélisme</w:t>
+      </w:r>
+      <w:r>
+        <w:rPr>
+          <w:rFonts w:cs="Open Sans"/>
+          <w:color w:val="1F4E79" w:themeColor="accent5" w:themeShade="80"/>
+          <w:lang w:val="fr-FR"/>
+        </w:rPr>
+        <w:t xml:space="preserve"> </w:t>
+      </w:r>
+      <w:r>
+        <w:rPr>
+          <w:rFonts w:cs="Open Sans"/>
+          <w:color w:val="1F4E79" w:themeColor="accent5" w:themeShade="80"/>
+          <w:lang w:val="fr-FR"/>
+        </w:rPr>
+        <w:t xml:space="preserve">avec un autre processeur et une mémoire partagée mais cela </w:t>
+      </w:r>
+      <w:r>
+        <w:rPr>
+          <w:rFonts w:cs="Open Sans"/>
+          <w:color w:val="1F4E79" w:themeColor="accent5" w:themeShade="80"/>
+          <w:lang w:val="fr-FR"/>
+        </w:rPr>
+        <w:t>dépasse</w:t>
+      </w:r>
+      <w:r>
+        <w:rPr>
+          <w:rFonts w:cs="Open Sans"/>
+          <w:color w:val="1F4E79" w:themeColor="accent5" w:themeShade="80"/>
+          <w:lang w:val="fr-FR"/>
+        </w:rPr>
+        <w:t xml:space="preserve"> le cadre du cours ARO. Pour en rester au cours on pourrait penser a ajouter un système de mémoire cache ou de mémoire virtuelle.</w:t>
       </w:r>
     </w:p>
     <w:sectPr>
-      <w:headerReference w:type="default" r:id="rId15"/>
-      <w:footerReference w:type="default" r:id="rId16"/>
+      <w:headerReference w:type="default" r:id="rId16"/>
+      <w:footerReference w:type="default" r:id="rId17"/>
       <w:pgSz w:w="11906" w:h="16838"/>
       <w:pgMar w:top="1440" w:right="1440" w:bottom="1440" w:left="1440" w:header="708" w:footer="708" w:gutter="0"/>
       <w:cols w:space="708"/>
@@ -7073,7 +6379,7 @@
         <w:rFonts w:asciiTheme="minorHAnsi" w:eastAsiaTheme="minorHAnsi" w:hAnsiTheme="minorHAnsi" w:cstheme="minorBidi"/>
         <w:sz w:val="22"/>
         <w:szCs w:val="22"/>
-        <w:lang w:eastAsia="en-US" w:bidi="ar-SA"/>
+        <w:lang w:val="fr-CH" w:eastAsia="en-US" w:bidi="ar-SA"/>
       </w:rPr>
     </w:rPrDefault>
     <w:pPrDefault>
@@ -7790,7 +7096,6 @@
       <w:rFonts w:ascii="Times New Roman" w:eastAsia="Times New Roman" w:hAnsi="Times New Roman" w:cs="Times New Roman"/>
       <w:sz w:val="24"/>
       <w:szCs w:val="24"/>
-      <w:lang/>
     </w:rPr>
   </w:style>
   <w:style w:type="character" w:customStyle="1" w:styleId="eop">
@@ -8038,7 +7343,6 @@
     <w:rPr>
       <w:rFonts w:asciiTheme="majorHAnsi" w:hAnsiTheme="majorHAnsi"/>
       <w:color w:val="2F5496" w:themeColor="accent1" w:themeShade="BF"/>
-      <w:lang/>
     </w:rPr>
   </w:style>
   <w:style w:type="paragraph" w:styleId="TM1">

</xml_diff>